<commit_message>
editing proposal and adding papers
</commit_message>
<xml_diff>
--- a/Lauren/2017-04-03-ProposalQ1.docx
+++ b/Lauren/2017-04-03-ProposalQ1.docx
@@ -1483,21 +1483,7 @@
         <w:rPr>
           <w:rFonts w:ascii="Times New Roman" w:hAnsi="Times New Roman" w:cs="Times New Roman"/>
         </w:rPr>
-        <w:t xml:space="preserve"> data layers or finer resolution Vermont-specific data layers to create a predicted distribution of the presence of ranavirus in the state. I can start with all 21 predictor layers, determine which are strongly influencing the model, and reduce the number of variables. Since the number of predictor variables may still be more than the number of sites, I can compare the full model to a model that uses a raster PCA </w:t>
-      </w:r>
-      <w:proofErr w:type="gramStart"/>
-      <w:r>
-        <w:rPr>
-          <w:rFonts w:ascii="Times New Roman" w:hAnsi="Times New Roman" w:cs="Times New Roman"/>
-        </w:rPr>
-        <w:t>of</w:t>
-      </w:r>
-      <w:proofErr w:type="gramEnd"/>
-      <w:r>
-        <w:rPr>
-          <w:rFonts w:ascii="Times New Roman" w:hAnsi="Times New Roman" w:cs="Times New Roman"/>
-        </w:rPr>
-        <w:t xml:space="preserve"> the data layers (</w:t>
+        <w:t xml:space="preserve"> data layers or finer resolution Vermont-specific data layers to create a predicted distribution of the presence of ranavirus in the state. I can start with all 21 predictor layers, determine which are strongly influencing the model, and reduce the number of variables. Since the number of predictor variables may still be more than the number of sites, I can compare the full model to a model that uses a raster PCA of the data layers (</w:t>
       </w:r>
       <w:r>
         <w:rPr>
@@ -1761,10 +1747,138 @@
         <w:t xml:space="preserve">I expect to obtain two main results from this first question. Firstly, ranavirus has not been documented in natural communities of Vermont, and this is the first large survey of the state. I will be able to present the first instance of the virus, its predicted distribution and potential disease ‘hotspots’ in Vermont, as well as its prevalence and diversity in the sites I sampled. Furthermore, to the best of my knowledge, the predicted distribution of the virus has not been published. For my second main result, I can use a combination of spatial and phylogenetic analyses to present an invasion history of the disease, first locally in the state and then broader-scaled. This method has not been used in this disease system, but has the potential indicate if expansion is human-mediated. </w:t>
       </w:r>
     </w:p>
-    <w:p>
+    <w:p/>
+    <w:p/>
+    <w:p>
+      <w:pPr>
+        <w:rPr>
+          <w:rFonts w:ascii="Times New Roman" w:hAnsi="Times New Roman" w:cs="Times New Roman"/>
+          <w:b/>
+          <w:sz w:val="26"/>
+          <w:szCs w:val="26"/>
+        </w:rPr>
+      </w:pPr>
+      <w:r>
+        <w:rPr>
+          <w:rFonts w:ascii="Times New Roman" w:hAnsi="Times New Roman" w:cs="Times New Roman"/>
+          <w:b/>
+          <w:smallCaps/>
+          <w:sz w:val="26"/>
+          <w:szCs w:val="26"/>
+        </w:rPr>
+        <w:t>Question II:</w:t>
+      </w:r>
+      <w:r>
+        <w:rPr>
+          <w:rFonts w:ascii="Times New Roman" w:hAnsi="Times New Roman" w:cs="Times New Roman"/>
+          <w:b/>
+          <w:sz w:val="26"/>
+          <w:szCs w:val="26"/>
+        </w:rPr>
+        <w:t xml:space="preserve"> What are the effects of ranaviruses in these communities? </w:t>
+      </w:r>
+    </w:p>
+    <w:p/>
+    <w:p>
+      <w:pPr>
+        <w:rPr>
+          <w:rFonts w:ascii="Times New Roman" w:hAnsi="Times New Roman" w:cs="Times New Roman"/>
+          <w:b/>
+          <w:sz w:val="26"/>
+          <w:szCs w:val="26"/>
+        </w:rPr>
+      </w:pPr>
+      <w:r>
+        <w:rPr>
+          <w:rFonts w:ascii="Times New Roman" w:hAnsi="Times New Roman" w:cs="Times New Roman"/>
+          <w:b/>
+          <w:smallCaps/>
+          <w:sz w:val="26"/>
+          <w:szCs w:val="26"/>
+        </w:rPr>
+        <w:t>Question III</w:t>
+      </w:r>
+      <w:r>
+        <w:rPr>
+          <w:rFonts w:ascii="Times New Roman" w:hAnsi="Times New Roman" w:cs="Times New Roman"/>
+          <w:b/>
+          <w:sz w:val="26"/>
+          <w:szCs w:val="26"/>
+        </w:rPr>
+        <w:t xml:space="preserve">: How are ranaviruses being transmitted between among individuals and between sites?   </w:t>
+      </w:r>
+    </w:p>
+    <w:p/>
+    <w:p>
+      <w:pPr>
+        <w:rPr>
+          <w:rFonts w:ascii="Times New Roman" w:hAnsi="Times New Roman" w:cs="Times New Roman"/>
+          <w:b/>
+          <w:sz w:val="26"/>
+          <w:szCs w:val="26"/>
+        </w:rPr>
+      </w:pPr>
+      <w:r>
+        <w:rPr>
+          <w:rFonts w:ascii="Times New Roman" w:hAnsi="Times New Roman" w:cs="Times New Roman"/>
+          <w:b/>
+          <w:smallCaps/>
+          <w:sz w:val="26"/>
+          <w:szCs w:val="26"/>
+        </w:rPr>
+        <w:t>Question IV</w:t>
+      </w:r>
+      <w:r>
+        <w:rPr>
+          <w:rFonts w:ascii="Times New Roman" w:hAnsi="Times New Roman" w:cs="Times New Roman"/>
+          <w:b/>
+          <w:sz w:val="26"/>
+          <w:szCs w:val="26"/>
+        </w:rPr>
+        <w:t>: Are there host and/or pathogen characteristics that increase or decrease pathogen transmission?</w:t>
+      </w:r>
+    </w:p>
+    <w:p>
+      <w:pPr>
+        <w:rPr>
+          <w:rFonts w:ascii="Times New Roman" w:hAnsi="Times New Roman" w:cs="Times New Roman"/>
+          <w:b/>
+          <w:sz w:val="26"/>
+          <w:szCs w:val="26"/>
+        </w:rPr>
+      </w:pPr>
+    </w:p>
+    <w:p>
+      <w:pPr>
+        <w:rPr>
+          <w:rFonts w:ascii="Times New Roman" w:hAnsi="Times New Roman" w:cs="Times New Roman"/>
+          <w:b/>
+          <w:sz w:val="26"/>
+          <w:szCs w:val="26"/>
+        </w:rPr>
+      </w:pPr>
+      <w:r>
+        <w:rPr>
+          <w:rFonts w:ascii="Times New Roman" w:hAnsi="Times New Roman" w:cs="Times New Roman"/>
+          <w:b/>
+          <w:sz w:val="26"/>
+          <w:szCs w:val="26"/>
+        </w:rPr>
+        <w:t>“I have discovered it’s here in Vermont” justification for expanding sampling</w:t>
+      </w:r>
       <w:bookmarkStart w:id="0" w:name="_GoBack"/>
       <w:bookmarkEnd w:id="0"/>
-    </w:p>
+      <w:r>
+        <w:rPr>
+          <w:rFonts w:ascii="Times New Roman" w:hAnsi="Times New Roman" w:cs="Times New Roman"/>
+          <w:b/>
+          <w:sz w:val="26"/>
+          <w:szCs w:val="26"/>
+        </w:rPr>
+        <w:t xml:space="preserve"> </w:t>
+      </w:r>
+    </w:p>
+    <w:p/>
     <w:sectPr>
       <w:pgSz w:w="12240" w:h="15840"/>
       <w:pgMar w:top="1440" w:right="1800" w:bottom="1440" w:left="1800" w:header="720" w:footer="720" w:gutter="0"/>

</xml_diff>